<commit_message>
21-12-2021 Read.doc and PNG update
</commit_message>
<xml_diff>
--- a/Readme.doc.docx
+++ b/Readme.doc.docx
@@ -222,12 +222,57 @@
       <w:r>
         <w:t>);// 1,2,3,4,5,6,7,8,9,10</w:t>
       </w:r>
+    </w:p>
+    <w:p>
+      <w:r>
+        <w:t>}</w:t>
+      </w:r>
+    </w:p>
+    <w:p/>
+    <w:p/>
+    <w:p>
+      <w:pPr>
+        <w:pBdr>
+          <w:bottom w:val="double" w:sz="6" w:space="1" w:color="auto"/>
+        </w:pBdr>
+      </w:pPr>
+      <w:r>
+        <w:lastRenderedPageBreak/>
+        <w:t>21-12-2021</w:t>
+      </w:r>
+    </w:p>
+    <w:p>
+      <w:r>
+        <w:t xml:space="preserve">Examples on </w:t>
+      </w:r>
+      <w:proofErr w:type="gramStart"/>
+      <w:r>
+        <w:t>for  loop</w:t>
+      </w:r>
+      <w:proofErr w:type="gramEnd"/>
+    </w:p>
+    <w:p>
+      <w:r>
+        <w:t>Examples on nested for loops</w:t>
+      </w:r>
+    </w:p>
+    <w:p>
+      <w:r>
+        <w:t>Find the factorial for given number</w:t>
+      </w:r>
+    </w:p>
+    <w:p>
+      <w:r>
+        <w:t>WAP to achieve below output</w:t>
+      </w:r>
+    </w:p>
+    <w:p>
       <w:bookmarkStart w:id="0" w:name="_GoBack"/>
       <w:bookmarkEnd w:id="0"/>
     </w:p>
     <w:p>
       <w:r>
-        <w:t>}</w:t>
+        <w:t xml:space="preserve">     </w:t>
       </w:r>
     </w:p>
     <w:sectPr>

</xml_diff>

<commit_message>
22-12-2021 read me doc and star examples
</commit_message>
<xml_diff>
--- a/Readme.doc.docx
+++ b/Readme.doc.docx
@@ -14,26 +14,8 @@
     </w:p>
     <w:p>
       <w:r>
-        <w:t xml:space="preserve">Conditional Statements -&gt; </w:t>
-      </w:r>
-      <w:proofErr w:type="spellStart"/>
-      <w:r>
-        <w:t>if</w:t>
-      </w:r>
-      <w:proofErr w:type="gramStart"/>
-      <w:r>
-        <w:t>,else</w:t>
-      </w:r>
-      <w:proofErr w:type="spellEnd"/>
-      <w:proofErr w:type="gramEnd"/>
-      <w:r>
-        <w:t xml:space="preserve">, else </w:t>
-      </w:r>
-      <w:proofErr w:type="spellStart"/>
-      <w:r>
-        <w:t>if,switch</w:t>
-      </w:r>
-      <w:proofErr w:type="spellEnd"/>
+        <w:t>Conditional Statements -&gt; if,else, else if,switch</w:t>
+      </w:r>
     </w:p>
     <w:p>
       <w:r>
@@ -41,13 +23,8 @@
       </w:r>
     </w:p>
     <w:p>
-      <w:proofErr w:type="spellStart"/>
-      <w:r>
-        <w:t>Int</w:t>
-      </w:r>
-      <w:proofErr w:type="spellEnd"/>
-      <w:r>
-        <w:t xml:space="preserve"> number = 1;</w:t>
+      <w:r>
+        <w:t>Int number = 1;</w:t>
       </w:r>
     </w:p>
     <w:p>
@@ -72,28 +49,12 @@
     </w:p>
     <w:p>
       <w:r>
-        <w:t xml:space="preserve">Post </w:t>
-      </w:r>
-      <w:proofErr w:type="gramStart"/>
-      <w:r>
-        <w:t>increment(</w:t>
-      </w:r>
-      <w:proofErr w:type="gramEnd"/>
-      <w:r>
-        <w:t>number++)</w:t>
-      </w:r>
-    </w:p>
-    <w:p>
-      <w:r>
-        <w:t xml:space="preserve">Logical </w:t>
-      </w:r>
-      <w:proofErr w:type="gramStart"/>
-      <w:r>
-        <w:t>Operators(</w:t>
-      </w:r>
-      <w:proofErr w:type="gramEnd"/>
-      <w:r>
-        <w:t xml:space="preserve"> &amp;&amp;, ||, ==, !=)</w:t>
+        <w:t>Post increment(number++)</w:t>
+      </w:r>
+    </w:p>
+    <w:p>
+      <w:r>
+        <w:t>Logical Operators( &amp;&amp;, ||, ==, !=)</w:t>
       </w:r>
     </w:p>
     <w:p>
@@ -142,18 +103,8 @@
       </w:r>
     </w:p>
     <w:p>
-      <w:proofErr w:type="gramStart"/>
-      <w:r>
-        <w:t>For(</w:t>
-      </w:r>
-      <w:proofErr w:type="spellStart"/>
-      <w:proofErr w:type="gramEnd"/>
-      <w:r>
-        <w:t>initialization;condition;increment</w:t>
-      </w:r>
-      <w:proofErr w:type="spellEnd"/>
-      <w:r>
-        <w:t xml:space="preserve"> or decrement) {</w:t>
+      <w:r>
+        <w:t>For(initialization;condition;increment or decrement) {</w:t>
       </w:r>
     </w:p>
     <w:p>
@@ -167,60 +118,13 @@
       </w:r>
     </w:p>
     <w:p>
-      <w:proofErr w:type="gramStart"/>
-      <w:r>
-        <w:t>For(</w:t>
-      </w:r>
-      <w:proofErr w:type="spellStart"/>
-      <w:proofErr w:type="gramEnd"/>
-      <w:r>
-        <w:t>int</w:t>
-      </w:r>
-      <w:proofErr w:type="spellEnd"/>
-      <w:r>
-        <w:t xml:space="preserve"> </w:t>
-      </w:r>
-      <w:proofErr w:type="spellStart"/>
-      <w:r>
-        <w:t>i</w:t>
-      </w:r>
-      <w:proofErr w:type="spellEnd"/>
-      <w:r>
-        <w:t xml:space="preserve">=1;  </w:t>
-      </w:r>
-      <w:proofErr w:type="spellStart"/>
-      <w:r>
-        <w:t>i</w:t>
-      </w:r>
-      <w:proofErr w:type="spellEnd"/>
-      <w:r>
-        <w:t xml:space="preserve"> &lt; 11;  </w:t>
-      </w:r>
-      <w:proofErr w:type="spellStart"/>
-      <w:r>
-        <w:t>i</w:t>
-      </w:r>
-      <w:proofErr w:type="spellEnd"/>
-      <w:r>
-        <w:t>++ ) {</w:t>
-      </w:r>
-    </w:p>
-    <w:p>
-      <w:proofErr w:type="spellStart"/>
-      <w:r>
-        <w:t>System.out.println</w:t>
-      </w:r>
-      <w:proofErr w:type="spellEnd"/>
-      <w:r>
-        <w:t>(</w:t>
-      </w:r>
-      <w:proofErr w:type="spellStart"/>
-      <w:r>
-        <w:t>i</w:t>
-      </w:r>
-      <w:proofErr w:type="spellEnd"/>
-      <w:r>
-        <w:t>);// 1,2,3,4,5,6,7,8,9,10</w:t>
+      <w:r>
+        <w:t>For(int i=1;  i &lt; 11;  i++ ) {</w:t>
+      </w:r>
+    </w:p>
+    <w:p>
+      <w:r>
+        <w:t>System.out.println(i);// 1,2,3,4,5,6,7,8,9,10</w:t>
       </w:r>
     </w:p>
     <w:p>
@@ -243,13 +147,8 @@
     </w:p>
     <w:p>
       <w:r>
-        <w:t xml:space="preserve">Examples on </w:t>
-      </w:r>
-      <w:proofErr w:type="gramStart"/>
-      <w:r>
-        <w:t>for  loop</w:t>
-      </w:r>
-      <w:proofErr w:type="gramEnd"/>
+        <w:t>Examples on for  loop</w:t>
+      </w:r>
     </w:p>
     <w:p>
       <w:r>
@@ -267,9 +166,94 @@
       </w:r>
     </w:p>
     <w:p>
+      <w:pPr>
+        <w:pBdr>
+          <w:bottom w:val="double" w:sz="6" w:space="1" w:color="auto"/>
+        </w:pBdr>
+      </w:pPr>
+      <w:r>
+        <w:t>22-12-2021</w:t>
+      </w:r>
+    </w:p>
+    <w:p>
+      <w:r>
+        <w:t>WAP  to find given number  is palindrome or not</w:t>
+      </w:r>
+    </w:p>
+    <w:p>
+      <w:r>
+        <w:t xml:space="preserve">121 -&gt; 121  polindrome </w:t>
+      </w:r>
+    </w:p>
+    <w:p>
+      <w:r>
+        <w:t>123 -&gt; 321 not palindrome</w:t>
+      </w:r>
+    </w:p>
+    <w:p>
+      <w:r>
+        <w:t xml:space="preserve">WAP to find given number is </w:t>
+      </w:r>
+      <w:r>
+        <w:t>Abundant or not</w:t>
+      </w:r>
+    </w:p>
+    <w:p>
+      <w:r>
+        <w:t>12 -&gt;  1+2+3+4+6</w:t>
+      </w:r>
+    </w:p>
+    <w:p>
+      <w:r>
+        <w:t>9 -&gt; 1+3 = 4</w:t>
+      </w:r>
+    </w:p>
+    <w:p>
+      <w:r>
+        <w:t>15 -&gt;  1+3+5 =</w:t>
+      </w:r>
+    </w:p>
+    <w:p>
+      <w:r>
+        <w:t>20 -&gt; 1+2+4+5+10</w:t>
+      </w:r>
+    </w:p>
+    <w:p>
+      <w:r>
+        <w:t>18 -&gt; 1+3+6+9</w:t>
+      </w:r>
+    </w:p>
+    <w:p>
+      <w:r>
+        <w:t>25 -&gt; 1+5 = 6</w:t>
+      </w:r>
+    </w:p>
+    <w:p>
+      <w:r>
+        <w:t>6 -&gt; 1+2+3 = 6</w:t>
+      </w:r>
+    </w:p>
+    <w:p>
+      <w:r>
+        <w:t xml:space="preserve">WAP to find given number is Arm Strong or not </w:t>
+      </w:r>
+    </w:p>
+    <w:p>
+      <w:r>
+        <w:t xml:space="preserve">153 -&gt; 1*1*1+5*5*5+3*3*3 =  </w:t>
+      </w:r>
       <w:bookmarkStart w:id="0" w:name="_GoBack"/>
       <w:bookmarkEnd w:id="0"/>
-    </w:p>
+      <w:r>
+        <w:t>153</w:t>
+      </w:r>
+    </w:p>
+    <w:p>
+      <w:r>
+        <w:t>125 -&gt; 1*1*1+2*2*2+5*5*5 = 134</w:t>
+      </w:r>
+    </w:p>
+    <w:p/>
     <w:p>
       <w:r>
         <w:t xml:space="preserve">     </w:t>

</xml_diff>

<commit_message>
24-12-2021 read me doc update
</commit_message>
<xml_diff>
--- a/Readme.doc.docx
+++ b/Readme.doc.docx
@@ -14,8 +14,26 @@
     </w:p>
     <w:p>
       <w:r>
-        <w:t>Conditional Statements -&gt; if,else, else if,switch</w:t>
-      </w:r>
+        <w:t xml:space="preserve">Conditional Statements -&gt; </w:t>
+      </w:r>
+      <w:proofErr w:type="spellStart"/>
+      <w:r>
+        <w:t>if</w:t>
+      </w:r>
+      <w:proofErr w:type="gramStart"/>
+      <w:r>
+        <w:t>,else</w:t>
+      </w:r>
+      <w:proofErr w:type="spellEnd"/>
+      <w:proofErr w:type="gramEnd"/>
+      <w:r>
+        <w:t xml:space="preserve">, else </w:t>
+      </w:r>
+      <w:proofErr w:type="spellStart"/>
+      <w:r>
+        <w:t>if,switch</w:t>
+      </w:r>
+      <w:proofErr w:type="spellEnd"/>
     </w:p>
     <w:p>
       <w:r>
@@ -23,8 +41,13 @@
       </w:r>
     </w:p>
     <w:p>
-      <w:r>
-        <w:t>Int number = 1;</w:t>
+      <w:proofErr w:type="spellStart"/>
+      <w:r>
+        <w:t>Int</w:t>
+      </w:r>
+      <w:proofErr w:type="spellEnd"/>
+      <w:r>
+        <w:t xml:space="preserve"> number = 1;</w:t>
       </w:r>
     </w:p>
     <w:p>
@@ -49,12 +72,28 @@
     </w:p>
     <w:p>
       <w:r>
-        <w:t>Post increment(number++)</w:t>
-      </w:r>
-    </w:p>
-    <w:p>
-      <w:r>
-        <w:t>Logical Operators( &amp;&amp;, ||, ==, !=)</w:t>
+        <w:t xml:space="preserve">Post </w:t>
+      </w:r>
+      <w:proofErr w:type="gramStart"/>
+      <w:r>
+        <w:t>increment(</w:t>
+      </w:r>
+      <w:proofErr w:type="gramEnd"/>
+      <w:r>
+        <w:t>number++)</w:t>
+      </w:r>
+    </w:p>
+    <w:p>
+      <w:r>
+        <w:t xml:space="preserve">Logical </w:t>
+      </w:r>
+      <w:proofErr w:type="gramStart"/>
+      <w:r>
+        <w:t>Operators(</w:t>
+      </w:r>
+      <w:proofErr w:type="gramEnd"/>
+      <w:r>
+        <w:t xml:space="preserve"> &amp;&amp;, ||, ==, !=)</w:t>
       </w:r>
     </w:p>
     <w:p>
@@ -103,8 +142,18 @@
       </w:r>
     </w:p>
     <w:p>
-      <w:r>
-        <w:t>For(initialization;condition;increment or decrement) {</w:t>
+      <w:proofErr w:type="gramStart"/>
+      <w:r>
+        <w:t>For(</w:t>
+      </w:r>
+      <w:proofErr w:type="spellStart"/>
+      <w:proofErr w:type="gramEnd"/>
+      <w:r>
+        <w:t>initialization;condition;increment</w:t>
+      </w:r>
+      <w:proofErr w:type="spellEnd"/>
+      <w:r>
+        <w:t xml:space="preserve"> or decrement) {</w:t>
       </w:r>
     </w:p>
     <w:p>
@@ -118,13 +167,60 @@
       </w:r>
     </w:p>
     <w:p>
-      <w:r>
-        <w:t>For(int i=1;  i &lt; 11;  i++ ) {</w:t>
-      </w:r>
-    </w:p>
-    <w:p>
-      <w:r>
-        <w:t>System.out.println(i);// 1,2,3,4,5,6,7,8,9,10</w:t>
+      <w:proofErr w:type="gramStart"/>
+      <w:r>
+        <w:t>For(</w:t>
+      </w:r>
+      <w:proofErr w:type="spellStart"/>
+      <w:proofErr w:type="gramEnd"/>
+      <w:r>
+        <w:t>int</w:t>
+      </w:r>
+      <w:proofErr w:type="spellEnd"/>
+      <w:r>
+        <w:t xml:space="preserve"> </w:t>
+      </w:r>
+      <w:proofErr w:type="spellStart"/>
+      <w:r>
+        <w:t>i</w:t>
+      </w:r>
+      <w:proofErr w:type="spellEnd"/>
+      <w:r>
+        <w:t xml:space="preserve">=1;  </w:t>
+      </w:r>
+      <w:proofErr w:type="spellStart"/>
+      <w:r>
+        <w:t>i</w:t>
+      </w:r>
+      <w:proofErr w:type="spellEnd"/>
+      <w:r>
+        <w:t xml:space="preserve"> &lt; 11;  </w:t>
+      </w:r>
+      <w:proofErr w:type="spellStart"/>
+      <w:r>
+        <w:t>i</w:t>
+      </w:r>
+      <w:proofErr w:type="spellEnd"/>
+      <w:r>
+        <w:t>++ ) {</w:t>
+      </w:r>
+    </w:p>
+    <w:p>
+      <w:proofErr w:type="spellStart"/>
+      <w:r>
+        <w:t>System.out.println</w:t>
+      </w:r>
+      <w:proofErr w:type="spellEnd"/>
+      <w:r>
+        <w:t>(</w:t>
+      </w:r>
+      <w:proofErr w:type="spellStart"/>
+      <w:r>
+        <w:t>i</w:t>
+      </w:r>
+      <w:proofErr w:type="spellEnd"/>
+      <w:r>
+        <w:t>);// 1,2,3,4,5,6,7,8,9,10</w:t>
       </w:r>
     </w:p>
     <w:p>
@@ -147,8 +243,13 @@
     </w:p>
     <w:p>
       <w:r>
-        <w:t>Examples on for  loop</w:t>
-      </w:r>
+        <w:t xml:space="preserve">Examples on </w:t>
+      </w:r>
+      <w:proofErr w:type="gramStart"/>
+      <w:r>
+        <w:t>for  loop</w:t>
+      </w:r>
+      <w:proofErr w:type="gramEnd"/>
     </w:p>
     <w:p>
       <w:r>
@@ -176,13 +277,31 @@
       </w:r>
     </w:p>
     <w:p>
-      <w:r>
-        <w:t>WAP  to find given number  is palindrome or not</w:t>
-      </w:r>
-    </w:p>
-    <w:p>
-      <w:r>
-        <w:t xml:space="preserve">121 -&gt; 121  polindrome </w:t>
+      <w:proofErr w:type="gramStart"/>
+      <w:r>
+        <w:t>WAP  to</w:t>
+      </w:r>
+      <w:proofErr w:type="gramEnd"/>
+      <w:r>
+        <w:t xml:space="preserve"> find given number  is palindrome or not</w:t>
+      </w:r>
+    </w:p>
+    <w:p>
+      <w:r>
+        <w:t xml:space="preserve">121 -&gt; </w:t>
+      </w:r>
+      <w:proofErr w:type="gramStart"/>
+      <w:r>
+        <w:t xml:space="preserve">121  </w:t>
+      </w:r>
+      <w:proofErr w:type="spellStart"/>
+      <w:r>
+        <w:t>polindrome</w:t>
+      </w:r>
+      <w:proofErr w:type="spellEnd"/>
+      <w:proofErr w:type="gramEnd"/>
+      <w:r>
+        <w:t xml:space="preserve"> </w:t>
       </w:r>
     </w:p>
     <w:p>
@@ -200,7 +319,15 @@
     </w:p>
     <w:p>
       <w:r>
-        <w:t>12 -&gt;  1+2+3+4+6</w:t>
+        <w:t>12 -</w:t>
+      </w:r>
+      <w:proofErr w:type="gramStart"/>
+      <w:r>
+        <w:t>&gt;  1</w:t>
+      </w:r>
+      <w:proofErr w:type="gramEnd"/>
+      <w:r>
+        <w:t>+2+3+4+6</w:t>
       </w:r>
     </w:p>
     <w:p>
@@ -210,7 +337,15 @@
     </w:p>
     <w:p>
       <w:r>
-        <w:t>15 -&gt;  1+3+5 =</w:t>
+        <w:t>15 -</w:t>
+      </w:r>
+      <w:proofErr w:type="gramStart"/>
+      <w:r>
+        <w:t>&gt;  1</w:t>
+      </w:r>
+      <w:proofErr w:type="gramEnd"/>
+      <w:r>
+        <w:t>+3+5 =</w:t>
       </w:r>
     </w:p>
     <w:p>
@@ -240,19 +375,162 @@
     </w:p>
     <w:p>
       <w:r>
-        <w:t xml:space="preserve">153 -&gt; 1*1*1+5*5*5+3*3*3 =  </w:t>
+        <w:t xml:space="preserve">153 -&gt; 1*1*1+5*5*5+3*3*3 </w:t>
+      </w:r>
+      <w:proofErr w:type="gramStart"/>
+      <w:r>
+        <w:t>=  153</w:t>
+      </w:r>
+      <w:proofErr w:type="gramEnd"/>
+    </w:p>
+    <w:p>
+      <w:r>
+        <w:t>125 -&gt; 1*1*1+2*2*2+5*5*5 = 134</w:t>
+      </w:r>
+    </w:p>
+    <w:p/>
+    <w:p>
+      <w:pPr>
+        <w:pBdr>
+          <w:bottom w:val="double" w:sz="6" w:space="1" w:color="auto"/>
+        </w:pBdr>
+      </w:pPr>
+      <w:r>
+        <w:t>24-12-2021</w:t>
+      </w:r>
+    </w:p>
+    <w:p>
+      <w:r>
+        <w:t>Triangle Stars Example</w:t>
+      </w:r>
+    </w:p>
+    <w:p/>
+    <w:p/>
+    <w:p>
+      <w:pPr>
+        <w:pBdr>
+          <w:bottom w:val="double" w:sz="6" w:space="1" w:color="auto"/>
+        </w:pBdr>
+      </w:pPr>
+      <w:r>
+        <w:lastRenderedPageBreak/>
+        <w:t>While Loop</w:t>
       </w:r>
       <w:bookmarkStart w:id="0" w:name="_GoBack"/>
       <w:bookmarkEnd w:id="0"/>
-      <w:r>
-        <w:t>153</w:t>
-      </w:r>
-    </w:p>
-    <w:p>
-      <w:r>
-        <w:t>125 -&gt; 1*1*1+2*2*2+5*5*5 = 134</w:t>
-      </w:r>
-    </w:p>
+    </w:p>
+    <w:p>
+      <w:r>
+        <w:t>Syntax:</w:t>
+      </w:r>
+    </w:p>
+    <w:p>
+      <w:r>
+        <w:t xml:space="preserve">       </w:t>
+      </w:r>
+      <w:proofErr w:type="gramStart"/>
+      <w:r>
+        <w:t>Step  1</w:t>
+      </w:r>
+      <w:proofErr w:type="gramEnd"/>
+      <w:r>
+        <w:t xml:space="preserve"> -&gt; true it will go to loop otherwise it will exit from the loop</w:t>
+      </w:r>
+    </w:p>
+    <w:p>
+      <w:proofErr w:type="gramStart"/>
+      <w:r>
+        <w:t>While(</w:t>
+      </w:r>
+      <w:proofErr w:type="gramEnd"/>
+      <w:r>
+        <w:t>condition) {</w:t>
+      </w:r>
+    </w:p>
+    <w:p>
+      <w:r>
+        <w:t>Step 2</w:t>
+      </w:r>
+    </w:p>
+    <w:p>
+      <w:r>
+        <w:t>}</w:t>
+      </w:r>
+    </w:p>
+    <w:p>
+      <w:proofErr w:type="spellStart"/>
+      <w:r>
+        <w:t>Int</w:t>
+      </w:r>
+      <w:proofErr w:type="spellEnd"/>
+      <w:r>
+        <w:t xml:space="preserve"> </w:t>
+      </w:r>
+      <w:proofErr w:type="spellStart"/>
+      <w:r>
+        <w:t>i</w:t>
+      </w:r>
+      <w:proofErr w:type="spellEnd"/>
+      <w:r>
+        <w:t xml:space="preserve"> = 1;</w:t>
+      </w:r>
+    </w:p>
+    <w:p>
+      <w:proofErr w:type="gramStart"/>
+      <w:r>
+        <w:t>While(</w:t>
+      </w:r>
+      <w:proofErr w:type="gramEnd"/>
+      <w:r>
+        <w:t xml:space="preserve"> </w:t>
+      </w:r>
+      <w:proofErr w:type="spellStart"/>
+      <w:r>
+        <w:t>i</w:t>
+      </w:r>
+      <w:proofErr w:type="spellEnd"/>
+      <w:r>
+        <w:t xml:space="preserve"> &lt;=10)  {</w:t>
+      </w:r>
+    </w:p>
+    <w:p>
+      <w:proofErr w:type="spellStart"/>
+      <w:proofErr w:type="gramStart"/>
+      <w:r>
+        <w:t>System.out.println</w:t>
+      </w:r>
+      <w:proofErr w:type="spellEnd"/>
+      <w:r>
+        <w:t>(</w:t>
+      </w:r>
+      <w:proofErr w:type="spellStart"/>
+      <w:proofErr w:type="gramEnd"/>
+      <w:r>
+        <w:t>i</w:t>
+      </w:r>
+      <w:proofErr w:type="spellEnd"/>
+      <w:r>
+        <w:t>);</w:t>
+      </w:r>
+    </w:p>
+    <w:p>
+      <w:proofErr w:type="spellStart"/>
+      <w:proofErr w:type="gramStart"/>
+      <w:r>
+        <w:t>i</w:t>
+      </w:r>
+      <w:proofErr w:type="spellEnd"/>
+      <w:proofErr w:type="gramEnd"/>
+      <w:r>
+        <w:t>++;</w:t>
+      </w:r>
+    </w:p>
+    <w:p>
+      <w:r>
+        <w:t>}</w:t>
+      </w:r>
+    </w:p>
+    <w:p/>
     <w:p/>
     <w:p>
       <w:r>

</xml_diff>

<commit_message>
28-12-2021 readme me doc update
</commit_message>
<xml_diff>
--- a/Readme.doc.docx
+++ b/Readme.doc.docx
@@ -14,8 +14,26 @@
     </w:p>
     <w:p>
       <w:r>
-        <w:t>Conditional Statements -&gt; if,else, else if,switch</w:t>
-      </w:r>
+        <w:t xml:space="preserve">Conditional Statements -&gt; </w:t>
+      </w:r>
+      <w:proofErr w:type="spellStart"/>
+      <w:r>
+        <w:t>if</w:t>
+      </w:r>
+      <w:proofErr w:type="gramStart"/>
+      <w:r>
+        <w:t>,else</w:t>
+      </w:r>
+      <w:proofErr w:type="spellEnd"/>
+      <w:proofErr w:type="gramEnd"/>
+      <w:r>
+        <w:t xml:space="preserve">, else </w:t>
+      </w:r>
+      <w:proofErr w:type="spellStart"/>
+      <w:r>
+        <w:t>if,switch</w:t>
+      </w:r>
+      <w:proofErr w:type="spellEnd"/>
     </w:p>
     <w:p>
       <w:r>
@@ -23,8 +41,13 @@
       </w:r>
     </w:p>
     <w:p>
-      <w:r>
-        <w:t>Int number = 1;</w:t>
+      <w:proofErr w:type="spellStart"/>
+      <w:r>
+        <w:t>Int</w:t>
+      </w:r>
+      <w:proofErr w:type="spellEnd"/>
+      <w:r>
+        <w:t xml:space="preserve"> number = 1;</w:t>
       </w:r>
     </w:p>
     <w:p>
@@ -49,12 +72,28 @@
     </w:p>
     <w:p>
       <w:r>
-        <w:t>Post increment(number++)</w:t>
-      </w:r>
-    </w:p>
-    <w:p>
-      <w:r>
-        <w:t>Logical Operators( &amp;&amp;, ||, ==, !=)</w:t>
+        <w:t xml:space="preserve">Post </w:t>
+      </w:r>
+      <w:proofErr w:type="gramStart"/>
+      <w:r>
+        <w:t>increment(</w:t>
+      </w:r>
+      <w:proofErr w:type="gramEnd"/>
+      <w:r>
+        <w:t>number++)</w:t>
+      </w:r>
+    </w:p>
+    <w:p>
+      <w:r>
+        <w:t xml:space="preserve">Logical </w:t>
+      </w:r>
+      <w:proofErr w:type="gramStart"/>
+      <w:r>
+        <w:t>Operators(</w:t>
+      </w:r>
+      <w:proofErr w:type="gramEnd"/>
+      <w:r>
+        <w:t xml:space="preserve"> &amp;&amp;, ||, ==, !=)</w:t>
       </w:r>
     </w:p>
     <w:p>
@@ -103,8 +142,18 @@
       </w:r>
     </w:p>
     <w:p>
-      <w:r>
-        <w:t>For(initialization;condition;increment or decrement) {</w:t>
+      <w:proofErr w:type="gramStart"/>
+      <w:r>
+        <w:t>For(</w:t>
+      </w:r>
+      <w:proofErr w:type="spellStart"/>
+      <w:proofErr w:type="gramEnd"/>
+      <w:r>
+        <w:t>initialization;condition;increment</w:t>
+      </w:r>
+      <w:proofErr w:type="spellEnd"/>
+      <w:r>
+        <w:t xml:space="preserve"> or decrement) {</w:t>
       </w:r>
     </w:p>
     <w:p>
@@ -118,13 +167,60 @@
       </w:r>
     </w:p>
     <w:p>
-      <w:r>
-        <w:t>For(int i=1;  i &lt; 11;  i++ ) {</w:t>
-      </w:r>
-    </w:p>
-    <w:p>
-      <w:r>
-        <w:t>System.out.println(i);// 1,2,3,4,5,6,7,8,9,10</w:t>
+      <w:proofErr w:type="gramStart"/>
+      <w:r>
+        <w:t>For(</w:t>
+      </w:r>
+      <w:proofErr w:type="spellStart"/>
+      <w:proofErr w:type="gramEnd"/>
+      <w:r>
+        <w:t>int</w:t>
+      </w:r>
+      <w:proofErr w:type="spellEnd"/>
+      <w:r>
+        <w:t xml:space="preserve"> </w:t>
+      </w:r>
+      <w:proofErr w:type="spellStart"/>
+      <w:r>
+        <w:t>i</w:t>
+      </w:r>
+      <w:proofErr w:type="spellEnd"/>
+      <w:r>
+        <w:t xml:space="preserve">=1;  </w:t>
+      </w:r>
+      <w:proofErr w:type="spellStart"/>
+      <w:r>
+        <w:t>i</w:t>
+      </w:r>
+      <w:proofErr w:type="spellEnd"/>
+      <w:r>
+        <w:t xml:space="preserve"> &lt; 11;  </w:t>
+      </w:r>
+      <w:proofErr w:type="spellStart"/>
+      <w:r>
+        <w:t>i</w:t>
+      </w:r>
+      <w:proofErr w:type="spellEnd"/>
+      <w:r>
+        <w:t>++ ) {</w:t>
+      </w:r>
+    </w:p>
+    <w:p>
+      <w:proofErr w:type="spellStart"/>
+      <w:r>
+        <w:t>System.out.println</w:t>
+      </w:r>
+      <w:proofErr w:type="spellEnd"/>
+      <w:r>
+        <w:t>(</w:t>
+      </w:r>
+      <w:proofErr w:type="spellStart"/>
+      <w:r>
+        <w:t>i</w:t>
+      </w:r>
+      <w:proofErr w:type="spellEnd"/>
+      <w:r>
+        <w:t>);// 1,2,3,4,5,6,7,8,9,10</w:t>
       </w:r>
     </w:p>
     <w:p>
@@ -147,8 +243,13 @@
     </w:p>
     <w:p>
       <w:r>
-        <w:t>Examples on for  loop</w:t>
-      </w:r>
+        <w:t xml:space="preserve">Examples on </w:t>
+      </w:r>
+      <w:proofErr w:type="gramStart"/>
+      <w:r>
+        <w:t>for  loop</w:t>
+      </w:r>
+      <w:proofErr w:type="gramEnd"/>
     </w:p>
     <w:p>
       <w:r>
@@ -176,13 +277,31 @@
       </w:r>
     </w:p>
     <w:p>
-      <w:r>
-        <w:t>WAP  to find given number  is palindrome or not</w:t>
-      </w:r>
-    </w:p>
-    <w:p>
-      <w:r>
-        <w:t xml:space="preserve">121 -&gt; 121  polindrome </w:t>
+      <w:proofErr w:type="gramStart"/>
+      <w:r>
+        <w:t>WAP  to</w:t>
+      </w:r>
+      <w:proofErr w:type="gramEnd"/>
+      <w:r>
+        <w:t xml:space="preserve"> find given number  is palindrome or not</w:t>
+      </w:r>
+    </w:p>
+    <w:p>
+      <w:r>
+        <w:t xml:space="preserve">121 -&gt; </w:t>
+      </w:r>
+      <w:proofErr w:type="gramStart"/>
+      <w:r>
+        <w:t xml:space="preserve">121  </w:t>
+      </w:r>
+      <w:proofErr w:type="spellStart"/>
+      <w:r>
+        <w:t>polindrome</w:t>
+      </w:r>
+      <w:proofErr w:type="spellEnd"/>
+      <w:proofErr w:type="gramEnd"/>
+      <w:r>
+        <w:t xml:space="preserve"> </w:t>
       </w:r>
     </w:p>
     <w:p>
@@ -200,7 +319,15 @@
     </w:p>
     <w:p>
       <w:r>
-        <w:t>12 -&gt;  1+2+3+4+6</w:t>
+        <w:t>12 -</w:t>
+      </w:r>
+      <w:proofErr w:type="gramStart"/>
+      <w:r>
+        <w:t>&gt;  1</w:t>
+      </w:r>
+      <w:proofErr w:type="gramEnd"/>
+      <w:r>
+        <w:t>+2+3+4+6</w:t>
       </w:r>
     </w:p>
     <w:p>
@@ -210,7 +337,15 @@
     </w:p>
     <w:p>
       <w:r>
-        <w:t>15 -&gt;  1+3+5 =</w:t>
+        <w:t>15 -</w:t>
+      </w:r>
+      <w:proofErr w:type="gramStart"/>
+      <w:r>
+        <w:t>&gt;  1</w:t>
+      </w:r>
+      <w:proofErr w:type="gramEnd"/>
+      <w:r>
+        <w:t>+3+5 =</w:t>
       </w:r>
     </w:p>
     <w:p>
@@ -240,8 +375,13 @@
     </w:p>
     <w:p>
       <w:r>
-        <w:t>153 -&gt; 1*1*1+5*5*5+3*3*3 =  153</w:t>
-      </w:r>
+        <w:t xml:space="preserve">153 -&gt; 1*1*1+5*5*5+3*3*3 </w:t>
+      </w:r>
+      <w:proofErr w:type="gramStart"/>
+      <w:r>
+        <w:t>=  153</w:t>
+      </w:r>
+      <w:proofErr w:type="gramEnd"/>
     </w:p>
     <w:p>
       <w:r>
@@ -284,12 +424,25 @@
     </w:p>
     <w:p>
       <w:r>
-        <w:t xml:space="preserve">       Step  1 -&gt; true it will go to loop otherwise it will exit from the loop</w:t>
-      </w:r>
-    </w:p>
-    <w:p>
-      <w:r>
-        <w:t>While(condition) {</w:t>
+        <w:t xml:space="preserve">       </w:t>
+      </w:r>
+      <w:proofErr w:type="gramStart"/>
+      <w:r>
+        <w:t>Step  1</w:t>
+      </w:r>
+      <w:proofErr w:type="gramEnd"/>
+      <w:r>
+        <w:t xml:space="preserve"> -&gt; true it will go to loop otherwise it will exit from the loop</w:t>
+      </w:r>
+    </w:p>
+    <w:p>
+      <w:proofErr w:type="gramStart"/>
+      <w:r>
+        <w:t>While(</w:t>
+      </w:r>
+      <w:proofErr w:type="gramEnd"/>
+      <w:r>
+        <w:t>condition) {</w:t>
       </w:r>
     </w:p>
     <w:p>
@@ -303,23 +456,71 @@
       </w:r>
     </w:p>
     <w:p>
-      <w:r>
-        <w:t>Int i = 1;</w:t>
-      </w:r>
-    </w:p>
-    <w:p>
-      <w:r>
-        <w:t>While( i &lt;=10)  {</w:t>
-      </w:r>
-    </w:p>
-    <w:p>
-      <w:r>
-        <w:t>System.out.println(i);</w:t>
-      </w:r>
-    </w:p>
-    <w:p>
-      <w:r>
-        <w:t>i++;</w:t>
+      <w:proofErr w:type="spellStart"/>
+      <w:r>
+        <w:t>Int</w:t>
+      </w:r>
+      <w:proofErr w:type="spellEnd"/>
+      <w:r>
+        <w:t xml:space="preserve"> </w:t>
+      </w:r>
+      <w:proofErr w:type="spellStart"/>
+      <w:r>
+        <w:t>i</w:t>
+      </w:r>
+      <w:proofErr w:type="spellEnd"/>
+      <w:r>
+        <w:t xml:space="preserve"> = 1;</w:t>
+      </w:r>
+    </w:p>
+    <w:p>
+      <w:proofErr w:type="gramStart"/>
+      <w:r>
+        <w:t>While(</w:t>
+      </w:r>
+      <w:proofErr w:type="gramEnd"/>
+      <w:r>
+        <w:t xml:space="preserve"> </w:t>
+      </w:r>
+      <w:proofErr w:type="spellStart"/>
+      <w:r>
+        <w:t>i</w:t>
+      </w:r>
+      <w:proofErr w:type="spellEnd"/>
+      <w:r>
+        <w:t xml:space="preserve"> &lt;=10)  {</w:t>
+      </w:r>
+    </w:p>
+    <w:p>
+      <w:proofErr w:type="spellStart"/>
+      <w:proofErr w:type="gramStart"/>
+      <w:r>
+        <w:t>System.out.println</w:t>
+      </w:r>
+      <w:proofErr w:type="spellEnd"/>
+      <w:r>
+        <w:t>(</w:t>
+      </w:r>
+      <w:proofErr w:type="spellStart"/>
+      <w:proofErr w:type="gramEnd"/>
+      <w:r>
+        <w:t>i</w:t>
+      </w:r>
+      <w:proofErr w:type="spellEnd"/>
+      <w:r>
+        <w:t>);</w:t>
+      </w:r>
+    </w:p>
+    <w:p>
+      <w:proofErr w:type="spellStart"/>
+      <w:proofErr w:type="gramStart"/>
+      <w:r>
+        <w:t>i</w:t>
+      </w:r>
+      <w:proofErr w:type="spellEnd"/>
+      <w:proofErr w:type="gramEnd"/>
+      <w:r>
+        <w:t>++;</w:t>
       </w:r>
     </w:p>
     <w:p>
@@ -348,13 +549,23 @@
       </w:r>
     </w:p>
     <w:p>
-      <w:r>
-        <w:t>do {</w:t>
-      </w:r>
-    </w:p>
-    <w:p>
-      <w:r>
-        <w:t>}while(condition);</w:t>
+      <w:proofErr w:type="gramStart"/>
+      <w:r>
+        <w:t>do</w:t>
+      </w:r>
+      <w:proofErr w:type="gramEnd"/>
+      <w:r>
+        <w:t xml:space="preserve"> {</w:t>
+      </w:r>
+    </w:p>
+    <w:p>
+      <w:proofErr w:type="gramStart"/>
+      <w:r>
+        <w:t>}while</w:t>
+      </w:r>
+      <w:proofErr w:type="gramEnd"/>
+      <w:r>
+        <w:t>(condition);</w:t>
       </w:r>
     </w:p>
     <w:p>
@@ -363,28 +574,87 @@
       </w:r>
     </w:p>
     <w:p>
-      <w:r>
-        <w:t>Int num = 1;</w:t>
-      </w:r>
-    </w:p>
-    <w:p>
-      <w:r>
-        <w:t>1 do{</w:t>
-      </w:r>
-    </w:p>
-    <w:p>
-      <w:r>
-        <w:t>2 System.out.println(num);</w:t>
-      </w:r>
-    </w:p>
-    <w:p>
-      <w:r>
-        <w:t>3 num++;</w:t>
-      </w:r>
-    </w:p>
-    <w:p>
-      <w:r>
-        <w:t>4 } while(num &lt;=10);</w:t>
+      <w:proofErr w:type="spellStart"/>
+      <w:r>
+        <w:t>Int</w:t>
+      </w:r>
+      <w:proofErr w:type="spellEnd"/>
+      <w:r>
+        <w:t xml:space="preserve"> </w:t>
+      </w:r>
+      <w:proofErr w:type="spellStart"/>
+      <w:r>
+        <w:t>num</w:t>
+      </w:r>
+      <w:proofErr w:type="spellEnd"/>
+      <w:r>
+        <w:t xml:space="preserve"> = 1;</w:t>
+      </w:r>
+    </w:p>
+    <w:p>
+      <w:r>
+        <w:t xml:space="preserve">1 </w:t>
+      </w:r>
+      <w:proofErr w:type="gramStart"/>
+      <w:r>
+        <w:t>do{</w:t>
+      </w:r>
+      <w:proofErr w:type="gramEnd"/>
+    </w:p>
+    <w:p>
+      <w:r>
+        <w:t xml:space="preserve">2 </w:t>
+      </w:r>
+      <w:proofErr w:type="spellStart"/>
+      <w:proofErr w:type="gramStart"/>
+      <w:r>
+        <w:t>System.out.println</w:t>
+      </w:r>
+      <w:proofErr w:type="spellEnd"/>
+      <w:r>
+        <w:t>(</w:t>
+      </w:r>
+      <w:proofErr w:type="spellStart"/>
+      <w:proofErr w:type="gramEnd"/>
+      <w:r>
+        <w:t>num</w:t>
+      </w:r>
+      <w:proofErr w:type="spellEnd"/>
+      <w:r>
+        <w:t>);</w:t>
+      </w:r>
+    </w:p>
+    <w:p>
+      <w:proofErr w:type="gramStart"/>
+      <w:r>
+        <w:t xml:space="preserve">3 </w:t>
+      </w:r>
+      <w:proofErr w:type="spellStart"/>
+      <w:r>
+        <w:t>num</w:t>
+      </w:r>
+      <w:proofErr w:type="spellEnd"/>
+      <w:r>
+        <w:t>++;</w:t>
+      </w:r>
+      <w:proofErr w:type="gramEnd"/>
+    </w:p>
+    <w:p>
+      <w:proofErr w:type="gramStart"/>
+      <w:r>
+        <w:t>4 }</w:t>
+      </w:r>
+      <w:proofErr w:type="gramEnd"/>
+      <w:r>
+        <w:t xml:space="preserve"> while(</w:t>
+      </w:r>
+      <w:proofErr w:type="spellStart"/>
+      <w:r>
+        <w:t>num</w:t>
+      </w:r>
+      <w:proofErr w:type="spellEnd"/>
+      <w:r>
+        <w:t xml:space="preserve"> &lt;=10);</w:t>
       </w:r>
     </w:p>
     <w:p>
@@ -393,8 +663,13 @@
       </w:r>
     </w:p>
     <w:p>
-      <w:r>
-        <w:t>for -&gt;</w:t>
+      <w:proofErr w:type="gramStart"/>
+      <w:r>
+        <w:t>for</w:t>
+      </w:r>
+      <w:proofErr w:type="gramEnd"/>
+      <w:r>
+        <w:t xml:space="preserve"> -&gt;</w:t>
       </w:r>
     </w:p>
     <w:p>
@@ -409,8 +684,18 @@
       </w:r>
     </w:p>
     <w:p>
-      <w:r>
-        <w:t>for(initialization;condition;increment or decrement) {</w:t>
+      <w:proofErr w:type="gramStart"/>
+      <w:r>
+        <w:t>for(</w:t>
+      </w:r>
+      <w:proofErr w:type="spellStart"/>
+      <w:proofErr w:type="gramEnd"/>
+      <w:r>
+        <w:t>initialization;condition;increment</w:t>
+      </w:r>
+      <w:proofErr w:type="spellEnd"/>
+      <w:r>
+        <w:t xml:space="preserve"> or decrement) {</w:t>
       </w:r>
     </w:p>
     <w:p>
@@ -424,18 +709,36 @@
       </w:r>
     </w:p>
     <w:p>
-      <w:r>
-        <w:t>while -&gt;</w:t>
-      </w:r>
-    </w:p>
-    <w:p>
-      <w:r>
-        <w:t xml:space="preserve">              Step  1 -&gt; true it will go to loop otherwise it will exit from the loop</w:t>
-      </w:r>
-    </w:p>
-    <w:p>
-      <w:r>
-        <w:t>While(condition) {</w:t>
+      <w:proofErr w:type="gramStart"/>
+      <w:r>
+        <w:t>while</w:t>
+      </w:r>
+      <w:proofErr w:type="gramEnd"/>
+      <w:r>
+        <w:t xml:space="preserve"> -&gt;</w:t>
+      </w:r>
+    </w:p>
+    <w:p>
+      <w:r>
+        <w:t xml:space="preserve">              </w:t>
+      </w:r>
+      <w:proofErr w:type="gramStart"/>
+      <w:r>
+        <w:t>Step  1</w:t>
+      </w:r>
+      <w:proofErr w:type="gramEnd"/>
+      <w:r>
+        <w:t xml:space="preserve"> -&gt; true it will go to loop otherwise it will exit from the loop</w:t>
+      </w:r>
+    </w:p>
+    <w:p>
+      <w:proofErr w:type="gramStart"/>
+      <w:r>
+        <w:t>While(</w:t>
+      </w:r>
+      <w:proofErr w:type="gramEnd"/>
+      <w:r>
+        <w:t>condition) {</w:t>
       </w:r>
     </w:p>
     <w:p>
@@ -454,13 +757,23 @@
       </w:r>
     </w:p>
     <w:p>
-      <w:r>
-        <w:t>do {</w:t>
-      </w:r>
-    </w:p>
-    <w:p>
-      <w:r>
-        <w:t>}while(condition);</w:t>
+      <w:proofErr w:type="gramStart"/>
+      <w:r>
+        <w:t>do</w:t>
+      </w:r>
+      <w:proofErr w:type="gramEnd"/>
+      <w:r>
+        <w:t xml:space="preserve"> {</w:t>
+      </w:r>
+    </w:p>
+    <w:p>
+      <w:proofErr w:type="gramStart"/>
+      <w:r>
+        <w:t>}while</w:t>
+      </w:r>
+      <w:proofErr w:type="gramEnd"/>
+      <w:r>
+        <w:t>(condition);</w:t>
       </w:r>
     </w:p>
     <w:p>
@@ -474,18 +787,62 @@
       </w:r>
     </w:p>
     <w:p>
-      <w:r>
-        <w:t>Int num = 10;</w:t>
-      </w:r>
-    </w:p>
-    <w:p>
-      <w:r>
-        <w:t>If(num % 2 == 0) System.out.println(“Even”);</w:t>
-      </w:r>
-    </w:p>
-    <w:p>
-      <w:r>
-        <w:t>Else System.out.println(“Odd”);</w:t>
+      <w:proofErr w:type="spellStart"/>
+      <w:r>
+        <w:t>Int</w:t>
+      </w:r>
+      <w:proofErr w:type="spellEnd"/>
+      <w:r>
+        <w:t xml:space="preserve"> </w:t>
+      </w:r>
+      <w:proofErr w:type="spellStart"/>
+      <w:r>
+        <w:t>num</w:t>
+      </w:r>
+      <w:proofErr w:type="spellEnd"/>
+      <w:r>
+        <w:t xml:space="preserve"> = 10;</w:t>
+      </w:r>
+    </w:p>
+    <w:p>
+      <w:proofErr w:type="gramStart"/>
+      <w:r>
+        <w:t>If(</w:t>
+      </w:r>
+      <w:proofErr w:type="spellStart"/>
+      <w:proofErr w:type="gramEnd"/>
+      <w:r>
+        <w:t>num</w:t>
+      </w:r>
+      <w:proofErr w:type="spellEnd"/>
+      <w:r>
+        <w:t xml:space="preserve"> % 2 == 0) </w:t>
+      </w:r>
+      <w:proofErr w:type="spellStart"/>
+      <w:r>
+        <w:t>System.out.println</w:t>
+      </w:r>
+      <w:proofErr w:type="spellEnd"/>
+      <w:r>
+        <w:t>(“Even”);</w:t>
+      </w:r>
+    </w:p>
+    <w:p>
+      <w:r>
+        <w:t xml:space="preserve">Else </w:t>
+      </w:r>
+      <w:proofErr w:type="spellStart"/>
+      <w:proofErr w:type="gramStart"/>
+      <w:r>
+        <w:t>System.out.println</w:t>
+      </w:r>
+      <w:proofErr w:type="spellEnd"/>
+      <w:r>
+        <w:t>(</w:t>
+      </w:r>
+      <w:proofErr w:type="gramEnd"/>
+      <w:r>
+        <w:t>“Odd”);</w:t>
       </w:r>
     </w:p>
     <w:p>
@@ -505,12 +862,72 @@
     </w:p>
     <w:p>
       <w:r>
-        <w:t>(num % 2 == 0) ? “Even” : “Odd’;</w:t>
-      </w:r>
-    </w:p>
-    <w:p>
-      <w:r>
-        <w:t>Syntax: (condition) ? (condition)? true:false : (condition)? true:false;</w:t>
+        <w:t>(</w:t>
+      </w:r>
+      <w:proofErr w:type="spellStart"/>
+      <w:proofErr w:type="gramStart"/>
+      <w:r>
+        <w:t>num</w:t>
+      </w:r>
+      <w:proofErr w:type="spellEnd"/>
+      <w:proofErr w:type="gramEnd"/>
+      <w:r>
+        <w:t xml:space="preserve"> % 2 == 0) ? “Even</w:t>
+      </w:r>
+      <w:proofErr w:type="gramStart"/>
+      <w:r>
+        <w:t>” :</w:t>
+      </w:r>
+      <w:proofErr w:type="gramEnd"/>
+      <w:r>
+        <w:t xml:space="preserve"> “Odd’;</w:t>
+      </w:r>
+    </w:p>
+    <w:p>
+      <w:r>
+        <w:t>Syntax: (condition</w:t>
+      </w:r>
+      <w:proofErr w:type="gramStart"/>
+      <w:r>
+        <w:t>) ?</w:t>
+      </w:r>
+      <w:proofErr w:type="gramEnd"/>
+      <w:r>
+        <w:t xml:space="preserve"> (</w:t>
+      </w:r>
+      <w:proofErr w:type="gramStart"/>
+      <w:r>
+        <w:t>condition</w:t>
+      </w:r>
+      <w:proofErr w:type="gramEnd"/>
+      <w:r>
+        <w:t xml:space="preserve">)? </w:t>
+      </w:r>
+      <w:proofErr w:type="spellStart"/>
+      <w:proofErr w:type="gramStart"/>
+      <w:r>
+        <w:t>true:</w:t>
+      </w:r>
+      <w:proofErr w:type="gramEnd"/>
+      <w:r>
+        <w:t>false</w:t>
+      </w:r>
+      <w:proofErr w:type="spellEnd"/>
+      <w:r>
+        <w:t xml:space="preserve"> : (condition)? </w:t>
+      </w:r>
+      <w:proofErr w:type="spellStart"/>
+      <w:proofErr w:type="gramStart"/>
+      <w:r>
+        <w:t>true:</w:t>
+      </w:r>
+      <w:proofErr w:type="gramEnd"/>
+      <w:r>
+        <w:t>false</w:t>
+      </w:r>
+      <w:proofErr w:type="spellEnd"/>
+      <w:r>
+        <w:t>;</w:t>
       </w:r>
     </w:p>
     <w:p>
@@ -525,7 +942,15 @@
     </w:p>
     <w:p>
       <w:r>
-        <w:t xml:space="preserve">Arrays []-&gt; </w:t>
+        <w:t>Arrays [</w:t>
+      </w:r>
+      <w:proofErr w:type="gramStart"/>
+      <w:r>
+        <w:t>]-&gt;</w:t>
+      </w:r>
+      <w:proofErr w:type="gramEnd"/>
+      <w:r>
+        <w:t xml:space="preserve"> </w:t>
       </w:r>
     </w:p>
     <w:p>
@@ -557,7 +982,28 @@
     </w:p>
     <w:p>
       <w:r>
-        <w:t>Ex: int[] numbers = new int[5];</w:t>
+        <w:t xml:space="preserve">Ex: </w:t>
+      </w:r>
+      <w:proofErr w:type="spellStart"/>
+      <w:proofErr w:type="gramStart"/>
+      <w:r>
+        <w:t>int</w:t>
+      </w:r>
+      <w:proofErr w:type="spellEnd"/>
+      <w:r>
+        <w:t>[</w:t>
+      </w:r>
+      <w:proofErr w:type="gramEnd"/>
+      <w:r>
+        <w:t xml:space="preserve">] numbers = new </w:t>
+      </w:r>
+      <w:proofErr w:type="spellStart"/>
+      <w:r>
+        <w:t>int</w:t>
+      </w:r>
+      <w:proofErr w:type="spellEnd"/>
+      <w:r>
+        <w:t>[5];</w:t>
       </w:r>
     </w:p>
     <w:p>
@@ -581,13 +1027,28 @@
       </w:r>
     </w:p>
     <w:p>
-      <w:r>
-        <w:t>Int[] practice</w:t>
-      </w:r>
-    </w:p>
-    <w:p>
-      <w:r>
-        <w:t xml:space="preserve">String[] days </w:t>
+      <w:proofErr w:type="spellStart"/>
+      <w:proofErr w:type="gramStart"/>
+      <w:r>
+        <w:t>Int</w:t>
+      </w:r>
+      <w:proofErr w:type="spellEnd"/>
+      <w:r>
+        <w:t>[</w:t>
+      </w:r>
+      <w:proofErr w:type="gramEnd"/>
+      <w:r>
+        <w:t>] practice</w:t>
+      </w:r>
+    </w:p>
+    <w:p>
+      <w:proofErr w:type="gramStart"/>
+      <w:r>
+        <w:t>String[</w:t>
+      </w:r>
+      <w:proofErr w:type="gramEnd"/>
+      <w:r>
+        <w:t xml:space="preserve">] days </w:t>
       </w:r>
     </w:p>
     <w:p>
@@ -614,7 +1075,20 @@
         </w:numPr>
       </w:pPr>
       <w:r>
-        <w:t>While creating array we will give size or length,later we will initialize the values.</w:t>
+        <w:t xml:space="preserve">While creating array we will give size or </w:t>
+      </w:r>
+      <w:proofErr w:type="spellStart"/>
+      <w:r>
+        <w:t>length</w:t>
+      </w:r>
+      <w:proofErr w:type="gramStart"/>
+      <w:r>
+        <w:t>,later</w:t>
+      </w:r>
+      <w:proofErr w:type="spellEnd"/>
+      <w:proofErr w:type="gramEnd"/>
+      <w:r>
+        <w:t xml:space="preserve"> we will initialize the values.</w:t>
       </w:r>
     </w:p>
     <w:p>
@@ -622,7 +1096,28 @@
         <w:pStyle w:val="ListParagraph"/>
       </w:pPr>
       <w:r>
-        <w:t>Ex: int[] numbers = new int[5];</w:t>
+        <w:t xml:space="preserve">Ex: </w:t>
+      </w:r>
+      <w:proofErr w:type="spellStart"/>
+      <w:proofErr w:type="gramStart"/>
+      <w:r>
+        <w:t>int</w:t>
+      </w:r>
+      <w:proofErr w:type="spellEnd"/>
+      <w:r>
+        <w:t>[</w:t>
+      </w:r>
+      <w:proofErr w:type="gramEnd"/>
+      <w:r>
+        <w:t xml:space="preserve">] numbers = new </w:t>
+      </w:r>
+      <w:proofErr w:type="spellStart"/>
+      <w:r>
+        <w:t>int</w:t>
+      </w:r>
+      <w:proofErr w:type="spellEnd"/>
+      <w:r>
+        <w:t>[5];</w:t>
       </w:r>
     </w:p>
     <w:p>
@@ -642,7 +1137,20 @@
         <w:pStyle w:val="ListParagraph"/>
       </w:pPr>
       <w:r>
-        <w:t>Ex: int[] numbers = {</w:t>
+        <w:t xml:space="preserve">Ex: </w:t>
+      </w:r>
+      <w:proofErr w:type="spellStart"/>
+      <w:proofErr w:type="gramStart"/>
+      <w:r>
+        <w:t>int</w:t>
+      </w:r>
+      <w:proofErr w:type="spellEnd"/>
+      <w:r>
+        <w:t>[</w:t>
+      </w:r>
+      <w:proofErr w:type="gramEnd"/>
+      <w:r>
+        <w:t>] numbers = {</w:t>
       </w:r>
       <w:r>
         <w:t>10,20,30,45,50,65</w:t>
@@ -674,22 +1182,93 @@
       <w:r>
         <w:t xml:space="preserve">Ex: </w:t>
       </w:r>
-      <w:r>
-        <w:t xml:space="preserve">int[] numbers = {10,20,30,45,50,65}; </w:t>
-      </w:r>
-      <w:r>
-        <w:t xml:space="preserve"> target = 70;</w:t>
+      <w:proofErr w:type="spellStart"/>
+      <w:proofErr w:type="gramStart"/>
+      <w:r>
+        <w:t>int</w:t>
+      </w:r>
+      <w:proofErr w:type="spellEnd"/>
+      <w:r>
+        <w:t>[</w:t>
+      </w:r>
+      <w:proofErr w:type="gramEnd"/>
+      <w:r>
+        <w:t>] numbers = {10,20,30,45,50,65};  target = 70;</w:t>
       </w:r>
     </w:p>
     <w:p>
       <w:pPr>
         <w:pStyle w:val="ListParagraph"/>
       </w:pPr>
-      <w:r>
-        <w:t>o/p: 1,4</w:t>
+      <w:proofErr w:type="gramStart"/>
+      <w:r>
+        <w:t>o/p</w:t>
+      </w:r>
+      <w:proofErr w:type="gramEnd"/>
+      <w:r>
+        <w:t>: 1,4</w:t>
+      </w:r>
+    </w:p>
+    <w:p>
+      <w:pPr>
+        <w:pBdr>
+          <w:bottom w:val="double" w:sz="6" w:space="1" w:color="auto"/>
+        </w:pBdr>
+      </w:pPr>
+      <w:r>
+        <w:t>28-12-2021</w:t>
+      </w:r>
+    </w:p>
+    <w:p>
+      <w:r>
+        <w:t xml:space="preserve">WAP to sort the given </w:t>
+      </w:r>
+      <w:proofErr w:type="gramStart"/>
+      <w:r>
+        <w:t>Array(</w:t>
+      </w:r>
+      <w:proofErr w:type="gramEnd"/>
+      <w:r>
+        <w:t>ascending)</w:t>
+      </w:r>
+    </w:p>
+    <w:p>
+      <w:r>
+        <w:t xml:space="preserve">WAP to sort the given </w:t>
+      </w:r>
+      <w:proofErr w:type="gramStart"/>
+      <w:r>
+        <w:t>Array(</w:t>
+      </w:r>
+      <w:proofErr w:type="gramEnd"/>
+      <w:r>
+        <w:t xml:space="preserve">descending) </w:t>
+      </w:r>
+    </w:p>
+    <w:p>
+      <w:r>
+        <w:t>WAP to get only Unique values from given Array</w:t>
+      </w:r>
+    </w:p>
+    <w:p>
+      <w:r>
+        <w:t>{10</w:t>
+      </w:r>
+      <w:proofErr w:type="gramStart"/>
+      <w:r>
+        <w:t>,20,30,50,10,20</w:t>
+      </w:r>
+      <w:proofErr w:type="gramEnd"/>
+      <w:r>
+        <w:t>} -&gt; {30,50}</w:t>
       </w:r>
       <w:bookmarkStart w:id="0" w:name="_GoBack"/>
       <w:bookmarkEnd w:id="0"/>
+    </w:p>
+    <w:p>
+      <w:pPr>
+        <w:pStyle w:val="ListParagraph"/>
+      </w:pPr>
     </w:p>
     <w:p>
       <w:pPr>
@@ -704,7 +1283,6 @@
     <w:p/>
     <w:p>
       <w:r>
-        <w:lastRenderedPageBreak/>
         <w:t xml:space="preserve">     </w:t>
       </w:r>
     </w:p>

</xml_diff>

<commit_message>
5-01-2022 read me doc update on object and method examples.
</commit_message>
<xml_diff>
--- a/Readme.doc.docx
+++ b/Readme.doc.docx
@@ -1472,246 +1472,420 @@
       <w:r>
         <w:t>}</w:t>
       </w:r>
+    </w:p>
+    <w:p>
+      <w:proofErr w:type="gramStart"/>
+      <w:r>
+        <w:t>class</w:t>
+      </w:r>
+      <w:proofErr w:type="gramEnd"/>
+      <w:r>
+        <w:t xml:space="preserve"> Animals {</w:t>
+      </w:r>
+    </w:p>
+    <w:p>
+      <w:r>
+        <w:t>String type;</w:t>
+      </w:r>
+    </w:p>
+    <w:p>
+      <w:r>
+        <w:t>String domestic;</w:t>
+      </w:r>
+    </w:p>
+    <w:p>
+      <w:r>
+        <w:t>}</w:t>
+      </w:r>
+    </w:p>
+    <w:p/>
+    <w:p>
+      <w:proofErr w:type="gramStart"/>
+      <w:r>
+        <w:lastRenderedPageBreak/>
+        <w:t>class</w:t>
+      </w:r>
+      <w:proofErr w:type="gramEnd"/>
+      <w:r>
+        <w:t xml:space="preserve"> </w:t>
+      </w:r>
+      <w:proofErr w:type="spellStart"/>
+      <w:r>
+        <w:t>Mens</w:t>
+      </w:r>
+      <w:proofErr w:type="spellEnd"/>
+      <w:r>
+        <w:t xml:space="preserve"> {</w:t>
+      </w:r>
+    </w:p>
+    <w:p>
+      <w:r>
+        <w:t>String name;</w:t>
+      </w:r>
+    </w:p>
+    <w:p>
+      <w:r>
+        <w:t>Float height;</w:t>
+      </w:r>
+    </w:p>
+    <w:p>
+      <w:proofErr w:type="spellStart"/>
+      <w:r>
+        <w:t>Int</w:t>
+      </w:r>
+      <w:proofErr w:type="spellEnd"/>
+      <w:r>
+        <w:t xml:space="preserve"> age;</w:t>
+      </w:r>
+    </w:p>
+    <w:p>
+      <w:r>
+        <w:t>Float weight;</w:t>
+      </w:r>
+    </w:p>
+    <w:p>
+      <w:r>
+        <w:t>}</w:t>
+      </w:r>
+    </w:p>
+    <w:p>
+      <w:r>
+        <w:t>Class Women {</w:t>
+      </w:r>
+    </w:p>
+    <w:p>
+      <w:r>
+        <w:t>String name;</w:t>
+      </w:r>
+    </w:p>
+    <w:p>
+      <w:r>
+        <w:t>Float height;</w:t>
+      </w:r>
+    </w:p>
+    <w:p>
+      <w:proofErr w:type="spellStart"/>
+      <w:r>
+        <w:t>Int</w:t>
+      </w:r>
+      <w:proofErr w:type="spellEnd"/>
+      <w:r>
+        <w:t xml:space="preserve"> age;</w:t>
+      </w:r>
+    </w:p>
+    <w:p>
+      <w:r>
+        <w:t>Float weight;</w:t>
+      </w:r>
+    </w:p>
+    <w:p>
+      <w:r>
+        <w:t>}</w:t>
+      </w:r>
+    </w:p>
+    <w:p>
+      <w:r>
+        <w:t>Class Plants {</w:t>
+      </w:r>
+    </w:p>
+    <w:p>
+      <w:r>
+        <w:t xml:space="preserve">String </w:t>
+      </w:r>
+      <w:proofErr w:type="spellStart"/>
+      <w:r>
+        <w:t>plantType</w:t>
+      </w:r>
+      <w:proofErr w:type="spellEnd"/>
+      <w:r>
+        <w:t>;</w:t>
+      </w:r>
+    </w:p>
+    <w:p>
+      <w:r>
+        <w:t>Double cost;</w:t>
+      </w:r>
+    </w:p>
+    <w:p>
+      <w:r>
+        <w:t>String color;</w:t>
+      </w:r>
+    </w:p>
+    <w:p>
+      <w:r>
+        <w:t>}</w:t>
+      </w:r>
+    </w:p>
+    <w:p>
+      <w:proofErr w:type="gramStart"/>
+      <w:r>
+        <w:t>class</w:t>
+      </w:r>
+      <w:proofErr w:type="gramEnd"/>
+      <w:r>
+        <w:t xml:space="preserve"> </w:t>
+      </w:r>
+      <w:proofErr w:type="spellStart"/>
+      <w:r>
+        <w:t>Contries</w:t>
+      </w:r>
+      <w:proofErr w:type="spellEnd"/>
+      <w:r>
+        <w:t xml:space="preserve"> {</w:t>
+      </w:r>
+    </w:p>
+    <w:p>
+      <w:r>
+        <w:t xml:space="preserve">String </w:t>
+      </w:r>
+      <w:proofErr w:type="spellStart"/>
+      <w:r>
+        <w:t>countryName</w:t>
+      </w:r>
+      <w:proofErr w:type="spellEnd"/>
+      <w:r>
+        <w:t>;</w:t>
+      </w:r>
+    </w:p>
+    <w:p>
+      <w:r>
+        <w:t>String continent;</w:t>
+      </w:r>
+    </w:p>
+    <w:p>
+      <w:r>
+        <w:t>Long population;</w:t>
+      </w:r>
+    </w:p>
+    <w:p>
+      <w:r>
+        <w:t>Float width;</w:t>
+      </w:r>
+    </w:p>
+    <w:p>
+      <w:r>
+        <w:t>Float distance;</w:t>
+      </w:r>
+    </w:p>
+    <w:p>
+      <w:r>
+        <w:t>}</w:t>
+      </w:r>
+    </w:p>
+    <w:p/>
+    <w:p>
+      <w:proofErr w:type="gramStart"/>
+      <w:r>
+        <w:lastRenderedPageBreak/>
+        <w:t>class</w:t>
+      </w:r>
+      <w:proofErr w:type="gramEnd"/>
+      <w:r>
+        <w:t xml:space="preserve"> States {</w:t>
+      </w:r>
+    </w:p>
+    <w:p>
+      <w:r>
+        <w:t>String name;</w:t>
+      </w:r>
+    </w:p>
+    <w:p>
+      <w:r>
+        <w:t>Long population;</w:t>
+      </w:r>
+    </w:p>
+    <w:p>
+      <w:r>
+        <w:t>Float width;</w:t>
+      </w:r>
+    </w:p>
+    <w:p>
+      <w:r>
+        <w:t>Float distance;</w:t>
+      </w:r>
+    </w:p>
+    <w:p>
+      <w:r>
+        <w:t>}</w:t>
+      </w:r>
+    </w:p>
+    <w:p>
+      <w:r>
+        <w:t>05-01-2022</w:t>
+      </w:r>
+    </w:p>
+    <w:p>
+      <w:pPr>
+        <w:pBdr>
+          <w:bottom w:val="double" w:sz="6" w:space="1" w:color="auto"/>
+        </w:pBdr>
+      </w:pPr>
+      <w:r>
+        <w:t>Object</w:t>
+      </w:r>
+    </w:p>
+    <w:p>
+      <w:r>
+        <w:t>Object is an instance of class</w:t>
+      </w:r>
+    </w:p>
+    <w:p>
+      <w:r>
+        <w:t>It has physical existence</w:t>
+      </w:r>
+    </w:p>
+    <w:p>
+      <w:r>
+        <w:t xml:space="preserve">How </w:t>
+      </w:r>
+      <w:proofErr w:type="gramStart"/>
+      <w:r>
+        <w:t>Can</w:t>
+      </w:r>
+      <w:proofErr w:type="gramEnd"/>
+      <w:r>
+        <w:t xml:space="preserve"> we create an object?</w:t>
+      </w:r>
+    </w:p>
+    <w:p>
+      <w:proofErr w:type="spellStart"/>
+      <w:r>
+        <w:t>ClassName</w:t>
+      </w:r>
+      <w:proofErr w:type="spellEnd"/>
+      <w:r>
+        <w:t xml:space="preserve"> </w:t>
+      </w:r>
+      <w:proofErr w:type="spellStart"/>
+      <w:r>
+        <w:t>referenceVariable</w:t>
+      </w:r>
+      <w:proofErr w:type="spellEnd"/>
+      <w:r>
+        <w:t xml:space="preserve"> = new </w:t>
+      </w:r>
+      <w:proofErr w:type="spellStart"/>
+      <w:proofErr w:type="gramStart"/>
+      <w:r>
+        <w:t>ClassName</w:t>
+      </w:r>
+      <w:proofErr w:type="spellEnd"/>
+      <w:r>
+        <w:t>(</w:t>
+      </w:r>
+      <w:proofErr w:type="gramEnd"/>
+      <w:r>
+        <w:t>);</w:t>
+      </w:r>
+    </w:p>
+    <w:p>
+      <w:r>
+        <w:t>Ex:</w:t>
+      </w:r>
+    </w:p>
+    <w:p>
+      <w:r>
+        <w:t xml:space="preserve">Humans h = new </w:t>
+      </w:r>
+      <w:proofErr w:type="gramStart"/>
+      <w:r>
+        <w:t>Humans(</w:t>
+      </w:r>
+      <w:proofErr w:type="gramEnd"/>
+      <w:r>
+        <w:t>);</w:t>
+      </w:r>
+    </w:p>
+    <w:p>
+      <w:r>
+        <w:t>Method: It contains piece of code or certain logic, until we call method won’t execute.</w:t>
+      </w:r>
+    </w:p>
+    <w:p>
+      <w:r>
+        <w:t>Purpose of method is reusability.</w:t>
+      </w:r>
+    </w:p>
+    <w:p>
+      <w:r>
+        <w:t>Method Syntax:</w:t>
+      </w:r>
+    </w:p>
+    <w:p>
+      <w:r>
+        <w:rPr>
+          <w:noProof/>
+        </w:rPr>
+        <w:drawing>
+          <wp:inline distT="0" distB="0" distL="0" distR="0">
+            <wp:extent cx="5939790" cy="2019935"/>
+            <wp:effectExtent l="0" t="0" r="3810" b="0"/>
+            <wp:docPr id="1" name="Picture 1"/>
+            <wp:cNvGraphicFramePr>
+              <a:graphicFrameLocks xmlns:a="http://schemas.openxmlformats.org/drawingml/2006/main" noChangeAspect="1"/>
+            </wp:cNvGraphicFramePr>
+            <a:graphic xmlns:a="http://schemas.openxmlformats.org/drawingml/2006/main">
+              <a:graphicData uri="http://schemas.openxmlformats.org/drawingml/2006/picture">
+                <pic:pic xmlns:pic="http://schemas.openxmlformats.org/drawingml/2006/picture">
+                  <pic:nvPicPr>
+                    <pic:cNvPr id="0" name="Picture 1"/>
+                    <pic:cNvPicPr>
+                      <a:picLocks noChangeAspect="1" noChangeArrowheads="1"/>
+                    </pic:cNvPicPr>
+                  </pic:nvPicPr>
+                  <pic:blipFill>
+                    <a:blip r:embed="rId6">
+                      <a:extLst>
+                        <a:ext uri="{28A0092B-C50C-407E-A947-70E740481C1C}">
+                          <a14:useLocalDpi xmlns:a14="http://schemas.microsoft.com/office/drawing/2010/main" val="0"/>
+                        </a:ext>
+                      </a:extLst>
+                    </a:blip>
+                    <a:srcRect/>
+                    <a:stretch>
+                      <a:fillRect/>
+                    </a:stretch>
+                  </pic:blipFill>
+                  <pic:spPr bwMode="auto">
+                    <a:xfrm>
+                      <a:off x="0" y="0"/>
+                      <a:ext cx="5939790" cy="2019935"/>
+                    </a:xfrm>
+                    <a:prstGeom prst="rect">
+                      <a:avLst/>
+                    </a:prstGeom>
+                    <a:noFill/>
+                    <a:ln>
+                      <a:noFill/>
+                    </a:ln>
+                  </pic:spPr>
+                </pic:pic>
+              </a:graphicData>
+            </a:graphic>
+          </wp:inline>
+        </w:drawing>
+      </w:r>
+    </w:p>
+    <w:p>
+      <w:r>
+        <w:t>What is the method signature?</w:t>
+      </w:r>
+    </w:p>
+    <w:p>
+      <w:r>
+        <w:t xml:space="preserve">Method signature is nothing but </w:t>
+      </w:r>
+      <w:proofErr w:type="gramStart"/>
+      <w:r>
+        <w:t>a</w:t>
+      </w:r>
+      <w:proofErr w:type="gramEnd"/>
+      <w:r>
+        <w:t xml:space="preserve"> access modifier, return type, method name and input parameters.</w:t>
+      </w:r>
       <w:bookmarkStart w:id="0" w:name="_GoBack"/>
       <w:bookmarkEnd w:id="0"/>
     </w:p>
-    <w:p>
-      <w:proofErr w:type="gramStart"/>
-      <w:r>
-        <w:t>class</w:t>
-      </w:r>
-      <w:proofErr w:type="gramEnd"/>
-      <w:r>
-        <w:t xml:space="preserve"> Animals {</w:t>
-      </w:r>
-    </w:p>
-    <w:p>
-      <w:r>
-        <w:t>String type;</w:t>
-      </w:r>
-    </w:p>
-    <w:p>
-      <w:r>
-        <w:t>String domestic;</w:t>
-      </w:r>
-    </w:p>
-    <w:p>
-      <w:r>
-        <w:t>}</w:t>
-      </w:r>
-    </w:p>
-    <w:p/>
-    <w:p>
-      <w:proofErr w:type="gramStart"/>
-      <w:r>
-        <w:lastRenderedPageBreak/>
-        <w:t>class</w:t>
-      </w:r>
-      <w:proofErr w:type="gramEnd"/>
-      <w:r>
-        <w:t xml:space="preserve"> </w:t>
-      </w:r>
-      <w:proofErr w:type="spellStart"/>
-      <w:r>
-        <w:t>Mens</w:t>
-      </w:r>
-      <w:proofErr w:type="spellEnd"/>
-      <w:r>
-        <w:t xml:space="preserve"> {</w:t>
-      </w:r>
-    </w:p>
-    <w:p>
-      <w:r>
-        <w:t>String name;</w:t>
-      </w:r>
-    </w:p>
-    <w:p>
-      <w:r>
-        <w:t>Float height;</w:t>
-      </w:r>
-    </w:p>
-    <w:p>
-      <w:proofErr w:type="spellStart"/>
-      <w:r>
-        <w:t>Int</w:t>
-      </w:r>
-      <w:proofErr w:type="spellEnd"/>
-      <w:r>
-        <w:t xml:space="preserve"> age;</w:t>
-      </w:r>
-    </w:p>
-    <w:p>
-      <w:r>
-        <w:t>Float weight;</w:t>
-      </w:r>
-    </w:p>
-    <w:p>
-      <w:r>
-        <w:t>}</w:t>
-      </w:r>
-    </w:p>
-    <w:p>
-      <w:r>
-        <w:t>Class Women {</w:t>
-      </w:r>
-    </w:p>
-    <w:p>
-      <w:r>
-        <w:t>String name;</w:t>
-      </w:r>
-    </w:p>
-    <w:p>
-      <w:r>
-        <w:t>Float height;</w:t>
-      </w:r>
-    </w:p>
-    <w:p>
-      <w:proofErr w:type="spellStart"/>
-      <w:r>
-        <w:t>Int</w:t>
-      </w:r>
-      <w:proofErr w:type="spellEnd"/>
-      <w:r>
-        <w:t xml:space="preserve"> age;</w:t>
-      </w:r>
-    </w:p>
-    <w:p>
-      <w:r>
-        <w:t>Float weight;</w:t>
-      </w:r>
-    </w:p>
-    <w:p>
-      <w:r>
-        <w:t>}</w:t>
-      </w:r>
-    </w:p>
-    <w:p>
-      <w:r>
-        <w:t>Class Plants {</w:t>
-      </w:r>
-    </w:p>
-    <w:p>
-      <w:r>
-        <w:t xml:space="preserve">String </w:t>
-      </w:r>
-      <w:proofErr w:type="spellStart"/>
-      <w:r>
-        <w:t>plantType</w:t>
-      </w:r>
-      <w:proofErr w:type="spellEnd"/>
-      <w:r>
-        <w:t>;</w:t>
-      </w:r>
-    </w:p>
-    <w:p>
-      <w:r>
-        <w:t>Double cost;</w:t>
-      </w:r>
-    </w:p>
-    <w:p>
-      <w:r>
-        <w:t>String color;</w:t>
-      </w:r>
-    </w:p>
-    <w:p>
-      <w:r>
-        <w:t>}</w:t>
-      </w:r>
-    </w:p>
-    <w:p>
-      <w:proofErr w:type="gramStart"/>
-      <w:r>
-        <w:t>class</w:t>
-      </w:r>
-      <w:proofErr w:type="gramEnd"/>
-      <w:r>
-        <w:t xml:space="preserve"> </w:t>
-      </w:r>
-      <w:proofErr w:type="spellStart"/>
-      <w:r>
-        <w:t>Contries</w:t>
-      </w:r>
-      <w:proofErr w:type="spellEnd"/>
-      <w:r>
-        <w:t xml:space="preserve"> {</w:t>
-      </w:r>
-    </w:p>
-    <w:p>
-      <w:r>
-        <w:t xml:space="preserve">String </w:t>
-      </w:r>
-      <w:proofErr w:type="spellStart"/>
-      <w:r>
-        <w:t>countryName</w:t>
-      </w:r>
-      <w:proofErr w:type="spellEnd"/>
-      <w:r>
-        <w:t>;</w:t>
-      </w:r>
-    </w:p>
-    <w:p>
-      <w:r>
-        <w:t>String continent;</w:t>
-      </w:r>
-    </w:p>
-    <w:p>
-      <w:r>
-        <w:t>Long population;</w:t>
-      </w:r>
-    </w:p>
-    <w:p>
-      <w:r>
-        <w:t>Float width;</w:t>
-      </w:r>
-    </w:p>
-    <w:p>
-      <w:r>
-        <w:t>Float distance;</w:t>
-      </w:r>
-    </w:p>
-    <w:p>
-      <w:r>
-        <w:t>}</w:t>
-      </w:r>
-    </w:p>
-    <w:p/>
-    <w:p>
-      <w:proofErr w:type="gramStart"/>
-      <w:r>
-        <w:lastRenderedPageBreak/>
-        <w:t>class</w:t>
-      </w:r>
-      <w:proofErr w:type="gramEnd"/>
-      <w:r>
-        <w:t xml:space="preserve"> States {</w:t>
-      </w:r>
-    </w:p>
-    <w:p>
-      <w:r>
-        <w:t>String name;</w:t>
-      </w:r>
-    </w:p>
-    <w:p>
-      <w:r>
-        <w:t>Long population;</w:t>
-      </w:r>
-    </w:p>
-    <w:p>
-      <w:r>
-        <w:t>Float width;</w:t>
-      </w:r>
-    </w:p>
-    <w:p>
-      <w:r>
-        <w:t>Float distance;</w:t>
-      </w:r>
-    </w:p>
-    <w:p>
-      <w:r>
-        <w:t>}</w:t>
-      </w:r>
-    </w:p>
-    <w:p/>
     <w:p/>
     <w:p/>
     <w:p/>
@@ -2303,6 +2477,36 @@
       <w:contextualSpacing/>
     </w:pPr>
   </w:style>
+  <w:style w:type="paragraph" w:styleId="BalloonText">
+    <w:name w:val="Balloon Text"/>
+    <w:basedOn w:val="Normal"/>
+    <w:link w:val="BalloonTextChar"/>
+    <w:uiPriority w:val="99"/>
+    <w:semiHidden/>
+    <w:unhideWhenUsed/>
+    <w:rsid w:val="00E359CF"/>
+    <w:pPr>
+      <w:spacing w:after="0" w:line="240" w:lineRule="auto"/>
+    </w:pPr>
+    <w:rPr>
+      <w:rFonts w:ascii="Tahoma" w:hAnsi="Tahoma" w:cs="Tahoma"/>
+      <w:sz w:val="16"/>
+      <w:szCs w:val="16"/>
+    </w:rPr>
+  </w:style>
+  <w:style w:type="character" w:customStyle="1" w:styleId="BalloonTextChar">
+    <w:name w:val="Balloon Text Char"/>
+    <w:basedOn w:val="DefaultParagraphFont"/>
+    <w:link w:val="BalloonText"/>
+    <w:uiPriority w:val="99"/>
+    <w:semiHidden/>
+    <w:rsid w:val="00E359CF"/>
+    <w:rPr>
+      <w:rFonts w:ascii="Tahoma" w:hAnsi="Tahoma" w:cs="Tahoma"/>
+      <w:sz w:val="16"/>
+      <w:szCs w:val="16"/>
+    </w:rPr>
+  </w:style>
 </w:styles>
 </file>
 
@@ -2503,6 +2707,36 @@
       <w:ind w:left="720"/>
       <w:contextualSpacing/>
     </w:pPr>
+  </w:style>
+  <w:style w:type="paragraph" w:styleId="BalloonText">
+    <w:name w:val="Balloon Text"/>
+    <w:basedOn w:val="Normal"/>
+    <w:link w:val="BalloonTextChar"/>
+    <w:uiPriority w:val="99"/>
+    <w:semiHidden/>
+    <w:unhideWhenUsed/>
+    <w:rsid w:val="00E359CF"/>
+    <w:pPr>
+      <w:spacing w:after="0" w:line="240" w:lineRule="auto"/>
+    </w:pPr>
+    <w:rPr>
+      <w:rFonts w:ascii="Tahoma" w:hAnsi="Tahoma" w:cs="Tahoma"/>
+      <w:sz w:val="16"/>
+      <w:szCs w:val="16"/>
+    </w:rPr>
+  </w:style>
+  <w:style w:type="character" w:customStyle="1" w:styleId="BalloonTextChar">
+    <w:name w:val="Balloon Text Char"/>
+    <w:basedOn w:val="DefaultParagraphFont"/>
+    <w:link w:val="BalloonText"/>
+    <w:uiPriority w:val="99"/>
+    <w:semiHidden/>
+    <w:rsid w:val="00E359CF"/>
+    <w:rPr>
+      <w:rFonts w:ascii="Tahoma" w:hAnsi="Tahoma" w:cs="Tahoma"/>
+      <w:sz w:val="16"/>
+      <w:szCs w:val="16"/>
+    </w:rPr>
   </w:style>
 </w:styles>
 </file>

</xml_diff>